<commit_message>
Successfuly product backlog + sprint backlog
</commit_message>
<xml_diff>
--- a/4. PROPOSAL/Proposal-ver1.0.docx
+++ b/4. PROPOSAL/Proposal-ver1.0.docx
@@ -11710,7 +11710,16 @@
                 <w:szCs w:val="26"/>
                 <w:lang w:eastAsia="en-US"/>
               </w:rPr>
-              <w:t>22</w:t>
+              <w:t>2</w:t>
+            </w:r>
+            <w:r>
+              <w:rPr>
+                <w:rFonts w:eastAsia="Times New Roman" w:cs="Times New Roman"/>
+                <w:color w:val="000000" w:themeColor="text1"/>
+                <w:szCs w:val="26"/>
+                <w:lang w:eastAsia="en-US"/>
+              </w:rPr>
+              <w:t>1</w:t>
             </w:r>
             <w:r>
               <w:rPr>
@@ -11850,8 +11859,6 @@
               </w:rPr>
               <w:t xml:space="preserve"> Ngày</w:t>
             </w:r>
-            <w:bookmarkStart w:id="73" w:name="_GoBack"/>
-            <w:bookmarkEnd w:id="73"/>
           </w:p>
         </w:tc>
         <w:tc>
@@ -11893,7 +11900,7 @@
                 <w:szCs w:val="26"/>
                 <w:lang w:eastAsia="en-US"/>
               </w:rPr>
-              <w:t>3</w:t>
+              <w:t>2</w:t>
             </w:r>
             <w:r>
               <w:rPr>
@@ -11945,7 +11952,7 @@
                 <w:szCs w:val="26"/>
                 <w:lang w:eastAsia="en-US"/>
               </w:rPr>
-              <w:t>6</w:t>
+              <w:t>5</w:t>
             </w:r>
             <w:r>
               <w:rPr>
@@ -12110,7 +12117,27 @@
                 <w:szCs w:val="26"/>
                 <w:lang w:eastAsia="en-US"/>
               </w:rPr>
-              <w:t>07-07-2018</w:t>
+              <w:t>0</w:t>
+            </w:r>
+            <w:r>
+              <w:rPr>
+                <w:rFonts w:eastAsia="Times New Roman" w:cs="Times New Roman"/>
+                <w:b/>
+                <w:color w:val="000000" w:themeColor="text1"/>
+                <w:szCs w:val="26"/>
+                <w:lang w:eastAsia="en-US"/>
+              </w:rPr>
+              <w:t>5</w:t>
+            </w:r>
+            <w:r>
+              <w:rPr>
+                <w:rFonts w:eastAsia="Times New Roman" w:cs="Times New Roman"/>
+                <w:b/>
+                <w:color w:val="000000" w:themeColor="text1"/>
+                <w:szCs w:val="26"/>
+                <w:lang w:eastAsia="en-US"/>
+              </w:rPr>
+              <w:t>-07-2018</w:t>
             </w:r>
           </w:p>
         </w:tc>
@@ -12147,7 +12174,27 @@
                 <w:szCs w:val="26"/>
                 <w:lang w:eastAsia="en-US"/>
               </w:rPr>
-              <w:t>08-07-2018</w:t>
+              <w:t>0</w:t>
+            </w:r>
+            <w:r>
+              <w:rPr>
+                <w:rFonts w:eastAsia="Times New Roman" w:cs="Times New Roman"/>
+                <w:b/>
+                <w:color w:val="000000" w:themeColor="text1"/>
+                <w:szCs w:val="26"/>
+                <w:lang w:eastAsia="en-US"/>
+              </w:rPr>
+              <w:t>6</w:t>
+            </w:r>
+            <w:r>
+              <w:rPr>
+                <w:rFonts w:eastAsia="Times New Roman" w:cs="Times New Roman"/>
+                <w:b/>
+                <w:color w:val="000000" w:themeColor="text1"/>
+                <w:szCs w:val="26"/>
+                <w:lang w:eastAsia="en-US"/>
+              </w:rPr>
+              <w:t>-07-2018</w:t>
             </w:r>
           </w:p>
         </w:tc>
@@ -12295,7 +12342,27 @@
                 <w:szCs w:val="26"/>
                 <w:lang w:eastAsia="en-US"/>
               </w:rPr>
-              <w:t>08-07-2018</w:t>
+              <w:t>0</w:t>
+            </w:r>
+            <w:r>
+              <w:rPr>
+                <w:rFonts w:eastAsia="Times New Roman" w:cs="Times New Roman"/>
+                <w:b/>
+                <w:color w:val="000000" w:themeColor="text1"/>
+                <w:szCs w:val="26"/>
+                <w:lang w:eastAsia="en-US"/>
+              </w:rPr>
+              <w:t>6</w:t>
+            </w:r>
+            <w:r>
+              <w:rPr>
+                <w:rFonts w:eastAsia="Times New Roman" w:cs="Times New Roman"/>
+                <w:b/>
+                <w:color w:val="000000" w:themeColor="text1"/>
+                <w:szCs w:val="26"/>
+                <w:lang w:eastAsia="en-US"/>
+              </w:rPr>
+              <w:t>-07-2018</w:t>
             </w:r>
           </w:p>
         </w:tc>
@@ -12333,7 +12400,39 @@
                 <w:szCs w:val="26"/>
                 <w:lang w:eastAsia="en-US"/>
               </w:rPr>
-              <w:t>09-07-2018</w:t>
+              <w:t>0</w:t>
+            </w:r>
+            <w:r>
+              <w:rPr>
+                <w:rFonts w:cs="Times New Roman"/>
+                <w:b/>
+                <w:color w:val="000000" w:themeColor="text1"/>
+                <w:szCs w:val="26"/>
+                <w:lang w:eastAsia="en-US"/>
+              </w:rPr>
+              <w:t>7</w:t>
+            </w:r>
+            <w:r>
+              <w:rPr>
+                <w:rFonts w:cs="Times New Roman"/>
+                <w:b/>
+                <w:color w:val="000000" w:themeColor="text1"/>
+                <w:szCs w:val="26"/>
+                <w:lang w:eastAsia="en-US"/>
+              </w:rPr>
+              <w:t>-0</w:t>
+            </w:r>
+            <w:bookmarkStart w:id="73" w:name="_GoBack"/>
+            <w:bookmarkEnd w:id="73"/>
+            <w:r>
+              <w:rPr>
+                <w:rFonts w:cs="Times New Roman"/>
+                <w:b/>
+                <w:color w:val="000000" w:themeColor="text1"/>
+                <w:szCs w:val="26"/>
+                <w:lang w:eastAsia="en-US"/>
+              </w:rPr>
+              <w:t>7-2018</w:t>
             </w:r>
           </w:p>
         </w:tc>
@@ -18180,7 +18279,7 @@
 </file>
 
 <file path=customXml/itemProps1.xml><?xml version="1.0" encoding="utf-8"?>
-<ds:datastoreItem xmlns:ds="http://schemas.openxmlformats.org/officeDocument/2006/customXml" ds:itemID="{E535E779-14B5-455A-B976-A56C1DA2B94F}">
+<ds:datastoreItem xmlns:ds="http://schemas.openxmlformats.org/officeDocument/2006/customXml" ds:itemID="{C557AC7F-F869-409F-8555-8BA8B5E67F97}">
   <ds:schemaRefs>
     <ds:schemaRef ds:uri="http://schemas.openxmlformats.org/officeDocument/2006/bibliography"/>
   </ds:schemaRefs>

</xml_diff>